<commit_message>
Portfolio Creation & Mapping. AI Integration - Almost Done
</commit_message>
<xml_diff>
--- a/public/resume_template.docx
+++ b/public/resume_template.docx
@@ -106,6 +106,14 @@
               </w:rPr>
               <w:t>EDUCATION</w:t>
             </w:r>
+            <w:r>
+              <w:rPr>
+                <w:rFonts w:ascii="Times New Roman" w:hAnsi="Times New Roman" w:cs="Times New Roman"/>
+                <w:b/>
+                <w:bCs/>
+              </w:rPr>
+              <w:t xml:space="preserve"> {#college}</w:t>
+            </w:r>
           </w:p>
         </w:tc>
         <w:tc>
@@ -149,7 +157,7 @@
                 <w:b/>
                 <w:bCs/>
               </w:rPr>
-              <w:t>{college.name}</w:t>
+              <w:t>{name}</w:t>
             </w:r>
           </w:p>
         </w:tc>
@@ -175,7 +183,7 @@
                 <w:b/>
                 <w:bCs/>
               </w:rPr>
-              <w:t>{college.location}</w:t>
+              <w:t>{location}</w:t>
             </w:r>
           </w:p>
         </w:tc>
@@ -206,7 +214,7 @@
                 <w:i/>
                 <w:iCs/>
               </w:rPr>
-              <w:t>{college.degree}</w:t>
+              <w:t>{degree}</w:t>
             </w:r>
           </w:p>
         </w:tc>
@@ -233,7 +241,7 @@
                 <w:i/>
                 <w:iCs/>
               </w:rPr>
-              <w:t>{college.start}</w:t>
+              <w:t>{start}</w:t>
             </w:r>
             <w:r>
               <w:rPr>
@@ -253,8 +261,52 @@
                 <w:i/>
                 <w:iCs/>
               </w:rPr>
-              <w:t>{college.end}</w:t>
-            </w:r>
+              <w:t>{end}</w:t>
+            </w:r>
+          </w:p>
+        </w:tc>
+      </w:tr>
+      <w:tr>
+        <w:trPr>
+          <w:trHeight w:val="251"/>
+        </w:trPr>
+        <w:tc>
+          <w:tcPr>
+            <w:tcW w:w="5524" w:type="dxa"/>
+          </w:tcPr>
+          <w:p>
+            <w:pPr>
+              <w:rPr>
+                <w:rFonts w:ascii="Times New Roman" w:hAnsi="Times New Roman" w:cs="Times New Roman"/>
+                <w:b/>
+                <w:bCs/>
+              </w:rPr>
+            </w:pPr>
+            <w:r>
+              <w:rPr>
+                <w:rFonts w:ascii="Times New Roman" w:hAnsi="Times New Roman" w:cs="Times New Roman"/>
+                <w:b/>
+                <w:bCs/>
+              </w:rPr>
+              <w:t>{/college}</w:t>
+            </w:r>
+          </w:p>
+        </w:tc>
+        <w:tc>
+          <w:tcPr>
+            <w:tcW w:w="5271" w:type="dxa"/>
+          </w:tcPr>
+          <w:p>
+            <w:pPr>
+              <w:jc w:val="right"/>
+              <w:rPr>
+                <w:rFonts w:ascii="Times New Roman" w:hAnsi="Times New Roman" w:cs="Times New Roman"/>
+                <w:b/>
+                <w:bCs/>
+                <w:i/>
+                <w:iCs/>
+              </w:rPr>
+            </w:pPr>
           </w:p>
         </w:tc>
       </w:tr>
@@ -535,7 +587,27 @@
               <w:rPr>
                 <w:rFonts w:ascii="Times New Roman" w:hAnsi="Times New Roman" w:cs="Times New Roman"/>
               </w:rPr>
-              <w:t>{skills.title}</w:t>
+              <w:t>{#skills}</w:t>
+            </w:r>
+          </w:p>
+        </w:tc>
+      </w:tr>
+      <w:tr>
+        <w:tc>
+          <w:tcPr>
+            <w:tcW w:w="10790" w:type="dxa"/>
+          </w:tcPr>
+          <w:p>
+            <w:pPr>
+              <w:rPr>
+                <w:rFonts w:ascii="Times New Roman" w:hAnsi="Times New Roman" w:cs="Times New Roman"/>
+              </w:rPr>
+            </w:pPr>
+            <w:r>
+              <w:rPr>
+                <w:rFonts w:ascii="Times New Roman" w:hAnsi="Times New Roman" w:cs="Times New Roman"/>
+              </w:rPr>
+              <w:t>{title}</w:t>
             </w:r>
             <w:r>
               <w:rPr>
@@ -547,7 +619,27 @@
               <w:rPr>
                 <w:rFonts w:ascii="Times New Roman" w:hAnsi="Times New Roman" w:cs="Times New Roman"/>
               </w:rPr>
-              <w:t>{skills.items}</w:t>
+              <w:t>{items}</w:t>
+            </w:r>
+          </w:p>
+        </w:tc>
+      </w:tr>
+      <w:tr>
+        <w:tc>
+          <w:tcPr>
+            <w:tcW w:w="10790" w:type="dxa"/>
+          </w:tcPr>
+          <w:p>
+            <w:pPr>
+              <w:rPr>
+                <w:rFonts w:ascii="Times New Roman" w:hAnsi="Times New Roman" w:cs="Times New Roman"/>
+              </w:rPr>
+            </w:pPr>
+            <w:r>
+              <w:rPr>
+                <w:rFonts w:ascii="Times New Roman" w:hAnsi="Times New Roman" w:cs="Times New Roman"/>
+              </w:rPr>
+              <w:t>{/skills}</w:t>
             </w:r>
           </w:p>
         </w:tc>

</xml_diff>

<commit_message>
Buy me a coffee + Redesign
</commit_message>
<xml_diff>
--- a/public/resume_template.docx
+++ b/public/resume_template.docx
@@ -17,7 +17,16 @@
           <w:sz w:val="28"/>
           <w:szCs w:val="28"/>
         </w:rPr>
-        <w:t>{#profile}</w:t>
+        <w:t>{#</w:t>
+      </w:r>
+      <w:proofErr w:type="gramStart"/>
+      <w:r>
+        <w:rPr>
+          <w:rFonts w:ascii="Times New Roman" w:hAnsi="Times New Roman" w:cs="Times New Roman"/>
+          <w:sz w:val="28"/>
+          <w:szCs w:val="28"/>
+        </w:rPr>
+        <w:t>profile}</w:t>
       </w:r>
       <w:r>
         <w:rPr>
@@ -27,6 +36,7 @@
         </w:rPr>
         <w:t>{</w:t>
       </w:r>
+      <w:proofErr w:type="gramEnd"/>
       <w:r>
         <w:rPr>
           <w:rFonts w:ascii="Times New Roman" w:hAnsi="Times New Roman" w:cs="Times New Roman"/>
@@ -499,6 +509,9 @@
         </w:tc>
       </w:tr>
       <w:tr>
+        <w:trPr>
+          <w:trHeight w:hRule="exact" w:val="20"/>
+        </w:trPr>
         <w:tc>
           <w:tcPr>
             <w:tcW w:w="5395" w:type="dxa"/>
@@ -515,12 +528,6 @@
                 <w:rFonts w:ascii="Times New Roman" w:hAnsi="Times New Roman" w:cs="Times New Roman"/>
               </w:rPr>
             </w:pPr>
-            <w:r>
-              <w:rPr>
-                <w:rFonts w:ascii="Times New Roman" w:hAnsi="Times New Roman" w:cs="Times New Roman"/>
-              </w:rPr>
-              <w:t>{#experiences}</w:t>
-            </w:r>
           </w:p>
         </w:tc>
         <w:tc>
@@ -564,17 +571,37 @@
               <w:rPr>
                 <w:rFonts w:ascii="Times New Roman" w:hAnsi="Times New Roman" w:cs="Times New Roman"/>
               </w:rPr>
+              <w:t>{#</w:t>
+            </w:r>
+            <w:proofErr w:type="gramStart"/>
+            <w:r>
+              <w:rPr>
+                <w:rFonts w:ascii="Times New Roman" w:hAnsi="Times New Roman" w:cs="Times New Roman"/>
+              </w:rPr>
+              <w:t>experiences}</w:t>
+            </w:r>
+            <w:r>
+              <w:rPr>
+                <w:rFonts w:ascii="Times New Roman" w:hAnsi="Times New Roman" w:cs="Times New Roman"/>
+                <w:b/>
+                <w:bCs/>
+              </w:rPr>
               <w:t>{</w:t>
             </w:r>
-            <w:r>
-              <w:rPr>
-                <w:rFonts w:ascii="Times New Roman" w:hAnsi="Times New Roman" w:cs="Times New Roman"/>
+            <w:proofErr w:type="gramEnd"/>
+            <w:r>
+              <w:rPr>
+                <w:rFonts w:ascii="Times New Roman" w:hAnsi="Times New Roman" w:cs="Times New Roman"/>
+                <w:b/>
+                <w:bCs/>
               </w:rPr>
               <w:t>company</w:t>
             </w:r>
             <w:r>
               <w:rPr>
                 <w:rFonts w:ascii="Times New Roman" w:hAnsi="Times New Roman" w:cs="Times New Roman"/>
+                <w:b/>
+                <w:bCs/>
               </w:rPr>
               <w:t>}</w:t>
             </w:r>
@@ -621,23 +648,31 @@
             <w:pPr>
               <w:rPr>
                 <w:rFonts w:ascii="Times New Roman" w:hAnsi="Times New Roman" w:cs="Times New Roman"/>
+                <w:i/>
+                <w:iCs/>
               </w:rPr>
             </w:pPr>
             <w:r>
               <w:rPr>
                 <w:rFonts w:ascii="Times New Roman" w:hAnsi="Times New Roman" w:cs="Times New Roman"/>
+                <w:i/>
+                <w:iCs/>
               </w:rPr>
               <w:t>{</w:t>
             </w:r>
             <w:r>
               <w:rPr>
                 <w:rFonts w:ascii="Times New Roman" w:hAnsi="Times New Roman" w:cs="Times New Roman"/>
+                <w:i/>
+                <w:iCs/>
               </w:rPr>
               <w:t>position</w:t>
             </w:r>
             <w:r>
               <w:rPr>
                 <w:rFonts w:ascii="Times New Roman" w:hAnsi="Times New Roman" w:cs="Times New Roman"/>
+                <w:i/>
+                <w:iCs/>
               </w:rPr>
               <w:t>}</w:t>
             </w:r>
@@ -734,34 +769,27 @@
               <w:rPr>
                 <w:rFonts w:ascii="Times New Roman" w:hAnsi="Times New Roman" w:cs="Times New Roman"/>
               </w:rPr>
-              <w:t>{/responsibilities}</w:t>
-            </w:r>
-          </w:p>
-        </w:tc>
-      </w:tr>
-      <w:tr>
-        <w:tc>
-          <w:tcPr>
-            <w:tcW w:w="10790" w:type="dxa"/>
-            <w:gridSpan w:val="2"/>
-            <w:tcBorders>
-              <w:top w:val="nil"/>
-              <w:left w:val="nil"/>
-              <w:bottom w:val="nil"/>
-              <w:right w:val="nil"/>
-            </w:tcBorders>
-          </w:tcPr>
-          <w:p>
-            <w:pPr>
-              <w:rPr>
-                <w:rFonts w:ascii="Times New Roman" w:hAnsi="Times New Roman" w:cs="Times New Roman"/>
-              </w:rPr>
-            </w:pPr>
-            <w:r>
-              <w:rPr>
-                <w:rFonts w:ascii="Times New Roman" w:hAnsi="Times New Roman" w:cs="Times New Roman"/>
-              </w:rPr>
-              <w:t>{/experiences}</w:t>
+              <w:t>{/</w:t>
+            </w:r>
+            <w:proofErr w:type="gramStart"/>
+            <w:r>
+              <w:rPr>
+                <w:rFonts w:ascii="Times New Roman" w:hAnsi="Times New Roman" w:cs="Times New Roman"/>
+              </w:rPr>
+              <w:t>responsibilities}</w:t>
+            </w:r>
+            <w:r>
+              <w:rPr>
+                <w:rFonts w:ascii="Times New Roman" w:hAnsi="Times New Roman" w:cs="Times New Roman"/>
+              </w:rPr>
+              <w:t>{</w:t>
+            </w:r>
+            <w:proofErr w:type="gramEnd"/>
+            <w:r>
+              <w:rPr>
+                <w:rFonts w:ascii="Times New Roman" w:hAnsi="Times New Roman" w:cs="Times New Roman"/>
+              </w:rPr>
+              <w:t>/experiences}</w:t>
             </w:r>
           </w:p>
         </w:tc>
@@ -777,7 +805,29 @@
         <w:rPr>
           <w:rFonts w:ascii="Times New Roman" w:hAnsi="Times New Roman" w:cs="Times New Roman"/>
         </w:rPr>
-        <w:t>{/hasExperience}{#hasSkills}</w:t>
+        <w:t>{/</w:t>
+      </w:r>
+      <w:proofErr w:type="spellStart"/>
+      <w:proofErr w:type="gramStart"/>
+      <w:r>
+        <w:rPr>
+          <w:rFonts w:ascii="Times New Roman" w:hAnsi="Times New Roman" w:cs="Times New Roman"/>
+        </w:rPr>
+        <w:t>hasExperience</w:t>
+      </w:r>
+      <w:proofErr w:type="spellEnd"/>
+      <w:r>
+        <w:rPr>
+          <w:rFonts w:ascii="Times New Roman" w:hAnsi="Times New Roman" w:cs="Times New Roman"/>
+        </w:rPr>
+        <w:t>}{</w:t>
+      </w:r>
+      <w:proofErr w:type="gramEnd"/>
+      <w:r>
+        <w:rPr>
+          <w:rFonts w:ascii="Times New Roman" w:hAnsi="Times New Roman" w:cs="Times New Roman"/>
+        </w:rPr>
+        <w:t>#hasSkills}</w:t>
       </w:r>
     </w:p>
     <w:tbl>
@@ -825,6 +875,9 @@
         </w:tc>
       </w:tr>
       <w:tr>
+        <w:trPr>
+          <w:trHeight w:hRule="exact" w:val="20"/>
+        </w:trPr>
         <w:tc>
           <w:tcPr>
             <w:tcW w:w="10790" w:type="dxa"/>
@@ -838,12 +891,6 @@
                 <w:rFonts w:ascii="Times New Roman" w:hAnsi="Times New Roman" w:cs="Times New Roman"/>
               </w:rPr>
             </w:pPr>
-            <w:r>
-              <w:rPr>
-                <w:rFonts w:ascii="Times New Roman" w:hAnsi="Times New Roman" w:cs="Times New Roman"/>
-              </w:rPr>
-              <w:t>{#skills}</w:t>
-            </w:r>
           </w:p>
         </w:tc>
       </w:tr>
@@ -861,71 +908,70 @@
             <w:r>
               <w:rPr>
                 <w:rFonts w:ascii="Times New Roman" w:hAnsi="Times New Roman" w:cs="Times New Roman"/>
-                <w:b/>
-                <w:bCs/>
-              </w:rPr>
-              <w:t>{</w:t>
-            </w:r>
-            <w:r>
-              <w:rPr>
-                <w:rFonts w:ascii="Times New Roman" w:hAnsi="Times New Roman" w:cs="Times New Roman"/>
-                <w:b/>
-                <w:bCs/>
-              </w:rPr>
-              <w:t>name</w:t>
-            </w:r>
-            <w:r>
-              <w:rPr>
-                <w:rFonts w:ascii="Times New Roman" w:hAnsi="Times New Roman" w:cs="Times New Roman"/>
-                <w:b/>
-                <w:bCs/>
-              </w:rPr>
-              <w:t>}</w:t>
-            </w:r>
-            <w:r>
-              <w:rPr>
-                <w:rFonts w:ascii="Times New Roman" w:hAnsi="Times New Roman" w:cs="Times New Roman"/>
-              </w:rPr>
-              <w:t xml:space="preserve"> -</w:t>
-            </w:r>
-            <w:r>
-              <w:rPr>
-                <w:rFonts w:ascii="Times New Roman" w:hAnsi="Times New Roman" w:cs="Times New Roman"/>
-              </w:rPr>
-              <w:t xml:space="preserve"> </w:t>
-            </w:r>
-            <w:r>
-              <w:rPr>
-                <w:rFonts w:ascii="Times New Roman" w:hAnsi="Times New Roman" w:cs="Times New Roman"/>
-              </w:rPr>
-              <w:t>{</w:t>
-            </w:r>
-            <w:r>
-              <w:rPr>
-                <w:rFonts w:ascii="Times New Roman" w:hAnsi="Times New Roman" w:cs="Times New Roman"/>
-              </w:rPr>
-              <w:t>content</w:t>
-            </w:r>
-            <w:r>
-              <w:rPr>
-                <w:rFonts w:ascii="Times New Roman" w:hAnsi="Times New Roman" w:cs="Times New Roman"/>
-              </w:rPr>
-              <w:t>}</w:t>
+              </w:rPr>
+              <w:t>{#skills}</w:t>
             </w:r>
           </w:p>
-        </w:tc>
-      </w:tr>
-      <w:tr>
-        <w:tc>
-          <w:tcPr>
-            <w:tcW w:w="10790" w:type="dxa"/>
-          </w:tcPr>
           <w:p>
             <w:pPr>
               <w:rPr>
                 <w:rFonts w:ascii="Times New Roman" w:hAnsi="Times New Roman" w:cs="Times New Roman"/>
               </w:rPr>
             </w:pPr>
+            <w:r>
+              <w:rPr>
+                <w:rFonts w:ascii="Times New Roman" w:hAnsi="Times New Roman" w:cs="Times New Roman"/>
+                <w:b/>
+                <w:bCs/>
+              </w:rPr>
+              <w:t>{</w:t>
+            </w:r>
+            <w:r>
+              <w:rPr>
+                <w:rFonts w:ascii="Times New Roman" w:hAnsi="Times New Roman" w:cs="Times New Roman"/>
+                <w:b/>
+                <w:bCs/>
+              </w:rPr>
+              <w:t>name</w:t>
+            </w:r>
+            <w:r>
+              <w:rPr>
+                <w:rFonts w:ascii="Times New Roman" w:hAnsi="Times New Roman" w:cs="Times New Roman"/>
+                <w:b/>
+                <w:bCs/>
+              </w:rPr>
+              <w:t>}</w:t>
+            </w:r>
+            <w:r>
+              <w:rPr>
+                <w:rFonts w:ascii="Times New Roman" w:hAnsi="Times New Roman" w:cs="Times New Roman"/>
+              </w:rPr>
+              <w:t xml:space="preserve"> -</w:t>
+            </w:r>
+            <w:r>
+              <w:rPr>
+                <w:rFonts w:ascii="Times New Roman" w:hAnsi="Times New Roman" w:cs="Times New Roman"/>
+              </w:rPr>
+              <w:t xml:space="preserve"> </w:t>
+            </w:r>
+            <w:r>
+              <w:rPr>
+                <w:rFonts w:ascii="Times New Roman" w:hAnsi="Times New Roman" w:cs="Times New Roman"/>
+              </w:rPr>
+              <w:t>{</w:t>
+            </w:r>
+            <w:r>
+              <w:rPr>
+                <w:rFonts w:ascii="Times New Roman" w:hAnsi="Times New Roman" w:cs="Times New Roman"/>
+              </w:rPr>
+              <w:t>content</w:t>
+            </w:r>
+            <w:r>
+              <w:rPr>
+                <w:rFonts w:ascii="Times New Roman" w:hAnsi="Times New Roman" w:cs="Times New Roman"/>
+              </w:rPr>
+              <w:t>}</w:t>
+            </w:r>
             <w:r>
               <w:rPr>
                 <w:rFonts w:ascii="Times New Roman" w:hAnsi="Times New Roman" w:cs="Times New Roman"/>
@@ -946,7 +992,29 @@
         <w:rPr>
           <w:rFonts w:ascii="Times New Roman" w:hAnsi="Times New Roman" w:cs="Times New Roman"/>
         </w:rPr>
-        <w:t>{/hasSkills}{#</w:t>
+        <w:t>{/</w:t>
+      </w:r>
+      <w:proofErr w:type="spellStart"/>
+      <w:proofErr w:type="gramStart"/>
+      <w:r>
+        <w:rPr>
+          <w:rFonts w:ascii="Times New Roman" w:hAnsi="Times New Roman" w:cs="Times New Roman"/>
+        </w:rPr>
+        <w:t>hasSkills</w:t>
+      </w:r>
+      <w:proofErr w:type="spellEnd"/>
+      <w:r>
+        <w:rPr>
+          <w:rFonts w:ascii="Times New Roman" w:hAnsi="Times New Roman" w:cs="Times New Roman"/>
+        </w:rPr>
+        <w:t>}{</w:t>
+      </w:r>
+      <w:proofErr w:type="gramEnd"/>
+      <w:r>
+        <w:rPr>
+          <w:rFonts w:ascii="Times New Roman" w:hAnsi="Times New Roman" w:cs="Times New Roman"/>
+        </w:rPr>
+        <w:t>#</w:t>
       </w:r>
       <w:r>
         <w:rPr>
@@ -1000,6 +1068,9 @@
         </w:tc>
       </w:tr>
       <w:tr>
+        <w:trPr>
+          <w:trHeight w:hRule="exact" w:val="20"/>
+        </w:trPr>
         <w:tc>
           <w:tcPr>
             <w:tcW w:w="10790" w:type="dxa"/>
@@ -1013,24 +1084,6 @@
                 <w:rFonts w:ascii="Times New Roman" w:hAnsi="Times New Roman" w:cs="Times New Roman"/>
               </w:rPr>
             </w:pPr>
-            <w:r>
-              <w:rPr>
-                <w:rFonts w:ascii="Times New Roman" w:hAnsi="Times New Roman" w:cs="Times New Roman"/>
-              </w:rPr>
-              <w:t>{#</w:t>
-            </w:r>
-            <w:r>
-              <w:rPr>
-                <w:rFonts w:ascii="Times New Roman" w:hAnsi="Times New Roman" w:cs="Times New Roman"/>
-              </w:rPr>
-              <w:t>p</w:t>
-            </w:r>
-            <w:r>
-              <w:rPr>
-                <w:rFonts w:ascii="Times New Roman" w:hAnsi="Times New Roman" w:cs="Times New Roman"/>
-              </w:rPr>
-              <w:t>rojects}</w:t>
-            </w:r>
           </w:p>
         </w:tc>
       </w:tr>
@@ -1041,6 +1094,19 @@
           </w:tcPr>
           <w:p>
             <w:pPr>
+              <w:rPr>
+                <w:rFonts w:ascii="Times New Roman" w:hAnsi="Times New Roman" w:cs="Times New Roman"/>
+              </w:rPr>
+            </w:pPr>
+            <w:r>
+              <w:rPr>
+                <w:rFonts w:ascii="Times New Roman" w:hAnsi="Times New Roman" w:cs="Times New Roman"/>
+              </w:rPr>
+              <w:t>{#projects}</w:t>
+            </w:r>
+          </w:p>
+          <w:p>
+            <w:pPr>
               <w:pStyle w:val="ListParagraph"/>
               <w:numPr>
                 <w:ilvl w:val="0"/>
@@ -1092,20 +1158,6 @@
               </w:rPr>
               <w:t>description}</w:t>
             </w:r>
-          </w:p>
-        </w:tc>
-      </w:tr>
-      <w:tr>
-        <w:tc>
-          <w:tcPr>
-            <w:tcW w:w="10790" w:type="dxa"/>
-          </w:tcPr>
-          <w:p>
-            <w:pPr>
-              <w:rPr>
-                <w:rFonts w:ascii="Times New Roman" w:hAnsi="Times New Roman" w:cs="Times New Roman"/>
-              </w:rPr>
-            </w:pPr>
             <w:r>
               <w:rPr>
                 <w:rFonts w:ascii="Times New Roman" w:hAnsi="Times New Roman" w:cs="Times New Roman"/>
@@ -1138,7 +1190,29 @@
         <w:rPr>
           <w:rFonts w:ascii="Times New Roman" w:hAnsi="Times New Roman" w:cs="Times New Roman"/>
         </w:rPr>
-        <w:t>{/hasProjects}{#hasExtra}</w:t>
+        <w:t>{/</w:t>
+      </w:r>
+      <w:proofErr w:type="spellStart"/>
+      <w:proofErr w:type="gramStart"/>
+      <w:r>
+        <w:rPr>
+          <w:rFonts w:ascii="Times New Roman" w:hAnsi="Times New Roman" w:cs="Times New Roman"/>
+        </w:rPr>
+        <w:t>hasProjects</w:t>
+      </w:r>
+      <w:proofErr w:type="spellEnd"/>
+      <w:r>
+        <w:rPr>
+          <w:rFonts w:ascii="Times New Roman" w:hAnsi="Times New Roman" w:cs="Times New Roman"/>
+        </w:rPr>
+        <w:t>}{</w:t>
+      </w:r>
+      <w:proofErr w:type="gramEnd"/>
+      <w:r>
+        <w:rPr>
+          <w:rFonts w:ascii="Times New Roman" w:hAnsi="Times New Roman" w:cs="Times New Roman"/>
+        </w:rPr>
+        <w:t>#hasExtra}</w:t>
       </w:r>
     </w:p>
     <w:tbl>
@@ -1186,6 +1260,9 @@
         </w:tc>
       </w:tr>
       <w:tr>
+        <w:trPr>
+          <w:trHeight w:hRule="exact" w:val="20"/>
+        </w:trPr>
         <w:tc>
           <w:tcPr>
             <w:tcW w:w="10790" w:type="dxa"/>
@@ -1199,12 +1276,6 @@
                 <w:rFonts w:ascii="Times New Roman" w:hAnsi="Times New Roman" w:cs="Times New Roman"/>
               </w:rPr>
             </w:pPr>
-            <w:r>
-              <w:rPr>
-                <w:rFonts w:ascii="Times New Roman" w:hAnsi="Times New Roman" w:cs="Times New Roman"/>
-              </w:rPr>
-              <w:t>{#extracurriculars}</w:t>
-            </w:r>
           </w:p>
         </w:tc>
       </w:tr>
@@ -1215,6 +1286,19 @@
           </w:tcPr>
           <w:p>
             <w:pPr>
+              <w:rPr>
+                <w:rFonts w:ascii="Times New Roman" w:hAnsi="Times New Roman" w:cs="Times New Roman"/>
+              </w:rPr>
+            </w:pPr>
+            <w:r>
+              <w:rPr>
+                <w:rFonts w:ascii="Times New Roman" w:hAnsi="Times New Roman" w:cs="Times New Roman"/>
+              </w:rPr>
+              <w:t>{#extracurriculars}</w:t>
+            </w:r>
+          </w:p>
+          <w:p>
+            <w:pPr>
               <w:pStyle w:val="ListParagraph"/>
               <w:numPr>
                 <w:ilvl w:val="0"/>
@@ -1227,18 +1311,24 @@
             <w:r>
               <w:rPr>
                 <w:rFonts w:ascii="Times New Roman" w:hAnsi="Times New Roman" w:cs="Times New Roman"/>
+                <w:b/>
+                <w:bCs/>
               </w:rPr>
               <w:t>{</w:t>
             </w:r>
             <w:r>
               <w:rPr>
                 <w:rFonts w:ascii="Times New Roman" w:hAnsi="Times New Roman" w:cs="Times New Roman"/>
+                <w:b/>
+                <w:bCs/>
               </w:rPr>
               <w:t>name</w:t>
             </w:r>
             <w:r>
               <w:rPr>
                 <w:rFonts w:ascii="Times New Roman" w:hAnsi="Times New Roman" w:cs="Times New Roman"/>
+                <w:b/>
+                <w:bCs/>
               </w:rPr>
               <w:t>}</w:t>
             </w:r>
@@ -1248,20 +1338,6 @@
               </w:rPr>
               <w:t xml:space="preserve"> – {description}</w:t>
             </w:r>
-          </w:p>
-        </w:tc>
-      </w:tr>
-      <w:tr>
-        <w:tc>
-          <w:tcPr>
-            <w:tcW w:w="10790" w:type="dxa"/>
-          </w:tcPr>
-          <w:p>
-            <w:pPr>
-              <w:rPr>
-                <w:rFonts w:ascii="Times New Roman" w:hAnsi="Times New Roman" w:cs="Times New Roman"/>
-              </w:rPr>
-            </w:pPr>
             <w:r>
               <w:rPr>
                 <w:rFonts w:ascii="Times New Roman" w:hAnsi="Times New Roman" w:cs="Times New Roman"/>
@@ -1282,7 +1358,21 @@
         <w:rPr>
           <w:rFonts w:ascii="Times New Roman" w:hAnsi="Times New Roman" w:cs="Times New Roman"/>
         </w:rPr>
-        <w:t>{/hasExtra}</w:t>
+        <w:t>{/</w:t>
+      </w:r>
+      <w:proofErr w:type="spellStart"/>
+      <w:r>
+        <w:rPr>
+          <w:rFonts w:ascii="Times New Roman" w:hAnsi="Times New Roman" w:cs="Times New Roman"/>
+        </w:rPr>
+        <w:t>hasExtra</w:t>
+      </w:r>
+      <w:proofErr w:type="spellEnd"/>
+      <w:r>
+        <w:rPr>
+          <w:rFonts w:ascii="Times New Roman" w:hAnsi="Times New Roman" w:cs="Times New Roman"/>
+        </w:rPr>
+        <w:t>}</w:t>
       </w:r>
     </w:p>
     <w:sectPr>

</xml_diff>

<commit_message>
Final Touches + new price calculation with GPT4
</commit_message>
<xml_diff>
--- a/public/resume_template.docx
+++ b/public/resume_template.docx
@@ -390,6 +390,20 @@
               </w:rPr>
               <w:t>}</w:t>
             </w:r>
+            <w:r>
+              <w:rPr>
+                <w:rFonts w:ascii="Times New Roman" w:hAnsi="Times New Roman" w:cs="Times New Roman"/>
+                <w:b/>
+                <w:bCs/>
+              </w:rPr>
+              <w:t>{/college</w:t>
+            </w:r>
+            <w:r>
+              <w:rPr>
+                <w:rFonts w:ascii="Times New Roman" w:hAnsi="Times New Roman" w:cs="Times New Roman"/>
+              </w:rPr>
+              <w:t>}</w:t>
+            </w:r>
           </w:p>
         </w:tc>
       </w:tr>
@@ -399,49 +413,11 @@
         </w:trPr>
         <w:tc>
           <w:tcPr>
-            <w:tcW w:w="5524" w:type="dxa"/>
+            <w:tcW w:w="10795" w:type="dxa"/>
+            <w:gridSpan w:val="2"/>
           </w:tcPr>
           <w:p>
             <w:pPr>
-              <w:rPr>
-                <w:rFonts w:ascii="Times New Roman" w:hAnsi="Times New Roman" w:cs="Times New Roman"/>
-                <w:b/>
-                <w:bCs/>
-              </w:rPr>
-            </w:pPr>
-            <w:r>
-              <w:rPr>
-                <w:rFonts w:ascii="Times New Roman" w:hAnsi="Times New Roman" w:cs="Times New Roman"/>
-                <w:b/>
-                <w:bCs/>
-              </w:rPr>
-              <w:t>{/</w:t>
-            </w:r>
-            <w:r>
-              <w:rPr>
-                <w:rFonts w:ascii="Times New Roman" w:hAnsi="Times New Roman" w:cs="Times New Roman"/>
-                <w:b/>
-                <w:bCs/>
-              </w:rPr>
-              <w:t>c</w:t>
-            </w:r>
-            <w:r>
-              <w:rPr>
-                <w:rFonts w:ascii="Times New Roman" w:hAnsi="Times New Roman" w:cs="Times New Roman"/>
-                <w:b/>
-                <w:bCs/>
-              </w:rPr>
-              <w:t>ollege}</w:t>
-            </w:r>
-          </w:p>
-        </w:tc>
-        <w:tc>
-          <w:tcPr>
-            <w:tcW w:w="5271" w:type="dxa"/>
-          </w:tcPr>
-          <w:p>
-            <w:pPr>
-              <w:jc w:val="right"/>
               <w:rPr>
                 <w:rFonts w:ascii="Times New Roman" w:hAnsi="Times New Roman" w:cs="Times New Roman"/>
                 <w:b/>
@@ -450,6 +426,62 @@
                 <w:iCs/>
               </w:rPr>
             </w:pPr>
+            <w:r>
+              <w:rPr>
+                <w:rFonts w:ascii="Times New Roman" w:hAnsi="Times New Roman" w:cs="Times New Roman"/>
+              </w:rPr>
+              <w:t>{#</w:t>
+            </w:r>
+            <w:proofErr w:type="gramStart"/>
+            <w:r>
+              <w:rPr>
+                <w:rFonts w:ascii="Times New Roman" w:hAnsi="Times New Roman" w:cs="Times New Roman"/>
+              </w:rPr>
+              <w:t>hasCerts}</w:t>
+            </w:r>
+            <w:r>
+              <w:rPr>
+                <w:rFonts w:ascii="Times New Roman" w:hAnsi="Times New Roman" w:cs="Times New Roman"/>
+                <w:b/>
+                <w:bCs/>
+              </w:rPr>
+              <w:t>Certificates</w:t>
+            </w:r>
+            <w:proofErr w:type="gramEnd"/>
+            <w:r>
+              <w:rPr>
+                <w:rFonts w:ascii="Times New Roman" w:hAnsi="Times New Roman" w:cs="Times New Roman"/>
+                <w:b/>
+                <w:bCs/>
+              </w:rPr>
+              <w:t xml:space="preserve">: </w:t>
+            </w:r>
+            <w:r>
+              <w:rPr>
+                <w:rFonts w:ascii="Times New Roman" w:hAnsi="Times New Roman" w:cs="Times New Roman"/>
+              </w:rPr>
+              <w:t>{#certificates}{.} {/certificates}</w:t>
+            </w:r>
+            <w:r>
+              <w:rPr>
+                <w:rFonts w:ascii="Times New Roman" w:hAnsi="Times New Roman" w:cs="Times New Roman"/>
+              </w:rPr>
+              <w:t>{/</w:t>
+            </w:r>
+            <w:proofErr w:type="spellStart"/>
+            <w:r>
+              <w:rPr>
+                <w:rFonts w:ascii="Times New Roman" w:hAnsi="Times New Roman" w:cs="Times New Roman"/>
+              </w:rPr>
+              <w:t>hasCerts</w:t>
+            </w:r>
+            <w:proofErr w:type="spellEnd"/>
+            <w:r>
+              <w:rPr>
+                <w:rFonts w:ascii="Times New Roman" w:hAnsi="Times New Roman" w:cs="Times New Roman"/>
+              </w:rPr>
+              <w:t>}</w:t>
+            </w:r>
           </w:p>
         </w:tc>
       </w:tr>
@@ -820,7 +852,366 @@
         <w:rPr>
           <w:rFonts w:ascii="Times New Roman" w:hAnsi="Times New Roman" w:cs="Times New Roman"/>
         </w:rPr>
-        <w:t>}{</w:t>
+        <w:t>}</w:t>
+      </w:r>
+      <w:r>
+        <w:rPr>
+          <w:rFonts w:ascii="Times New Roman" w:hAnsi="Times New Roman" w:cs="Times New Roman"/>
+        </w:rPr>
+        <w:t>{</w:t>
+      </w:r>
+      <w:proofErr w:type="gramEnd"/>
+      <w:r>
+        <w:rPr>
+          <w:rFonts w:ascii="Times New Roman" w:hAnsi="Times New Roman" w:cs="Times New Roman"/>
+        </w:rPr>
+        <w:t>#hasLeadership}</w:t>
+      </w:r>
+    </w:p>
+    <w:tbl>
+      <w:tblPr>
+        <w:tblStyle w:val="TableGrid"/>
+        <w:tblW w:w="0" w:type="auto"/>
+        <w:tblLook w:val="04A0" w:firstRow="1" w:lastRow="0" w:firstColumn="1" w:lastColumn="0" w:noHBand="0" w:noVBand="1"/>
+      </w:tblPr>
+      <w:tblGrid>
+        <w:gridCol w:w="5395"/>
+        <w:gridCol w:w="5395"/>
+      </w:tblGrid>
+      <w:tr>
+        <w:tc>
+          <w:tcPr>
+            <w:tcW w:w="10790" w:type="dxa"/>
+            <w:gridSpan w:val="2"/>
+            <w:tcBorders>
+              <w:top w:val="nil"/>
+              <w:left w:val="nil"/>
+              <w:bottom w:val="single" w:sz="4" w:space="0" w:color="auto"/>
+              <w:right w:val="nil"/>
+            </w:tcBorders>
+          </w:tcPr>
+          <w:p>
+            <w:pPr>
+              <w:rPr>
+                <w:rFonts w:ascii="Times New Roman" w:hAnsi="Times New Roman" w:cs="Times New Roman"/>
+                <w:b/>
+                <w:bCs/>
+              </w:rPr>
+            </w:pPr>
+            <w:r>
+              <w:rPr>
+                <w:rFonts w:ascii="Times New Roman" w:hAnsi="Times New Roman" w:cs="Times New Roman"/>
+                <w:b/>
+                <w:bCs/>
+              </w:rPr>
+              <w:t>LEADERSHIP EXPERIENCE</w:t>
+            </w:r>
+          </w:p>
+        </w:tc>
+      </w:tr>
+      <w:tr>
+        <w:trPr>
+          <w:trHeight w:hRule="exact" w:val="20"/>
+        </w:trPr>
+        <w:tc>
+          <w:tcPr>
+            <w:tcW w:w="5395" w:type="dxa"/>
+            <w:tcBorders>
+              <w:top w:val="single" w:sz="4" w:space="0" w:color="auto"/>
+              <w:left w:val="nil"/>
+              <w:bottom w:val="nil"/>
+              <w:right w:val="nil"/>
+            </w:tcBorders>
+          </w:tcPr>
+          <w:p>
+            <w:pPr>
+              <w:rPr>
+                <w:rFonts w:ascii="Times New Roman" w:hAnsi="Times New Roman" w:cs="Times New Roman"/>
+              </w:rPr>
+            </w:pPr>
+          </w:p>
+        </w:tc>
+        <w:tc>
+          <w:tcPr>
+            <w:tcW w:w="5395" w:type="dxa"/>
+            <w:tcBorders>
+              <w:top w:val="single" w:sz="4" w:space="0" w:color="auto"/>
+              <w:left w:val="nil"/>
+              <w:bottom w:val="nil"/>
+              <w:right w:val="nil"/>
+            </w:tcBorders>
+          </w:tcPr>
+          <w:p>
+            <w:pPr>
+              <w:jc w:val="right"/>
+              <w:rPr>
+                <w:rFonts w:ascii="Times New Roman" w:hAnsi="Times New Roman" w:cs="Times New Roman"/>
+              </w:rPr>
+            </w:pPr>
+          </w:p>
+        </w:tc>
+      </w:tr>
+      <w:tr>
+        <w:tc>
+          <w:tcPr>
+            <w:tcW w:w="5395" w:type="dxa"/>
+            <w:tcBorders>
+              <w:top w:val="nil"/>
+              <w:left w:val="nil"/>
+              <w:bottom w:val="nil"/>
+              <w:right w:val="nil"/>
+            </w:tcBorders>
+          </w:tcPr>
+          <w:p>
+            <w:pPr>
+              <w:rPr>
+                <w:rFonts w:ascii="Times New Roman" w:hAnsi="Times New Roman" w:cs="Times New Roman"/>
+              </w:rPr>
+            </w:pPr>
+            <w:r>
+              <w:rPr>
+                <w:rFonts w:ascii="Times New Roman" w:hAnsi="Times New Roman" w:cs="Times New Roman"/>
+              </w:rPr>
+              <w:t>{#</w:t>
+            </w:r>
+            <w:proofErr w:type="gramStart"/>
+            <w:r>
+              <w:rPr>
+                <w:rFonts w:ascii="Times New Roman" w:hAnsi="Times New Roman" w:cs="Times New Roman"/>
+              </w:rPr>
+              <w:t>leadership</w:t>
+            </w:r>
+            <w:r>
+              <w:rPr>
+                <w:rFonts w:ascii="Times New Roman" w:hAnsi="Times New Roman" w:cs="Times New Roman"/>
+              </w:rPr>
+              <w:t>}</w:t>
+            </w:r>
+            <w:r>
+              <w:rPr>
+                <w:rFonts w:ascii="Times New Roman" w:hAnsi="Times New Roman" w:cs="Times New Roman"/>
+                <w:b/>
+                <w:bCs/>
+              </w:rPr>
+              <w:t>{</w:t>
+            </w:r>
+            <w:proofErr w:type="gramEnd"/>
+            <w:r>
+              <w:rPr>
+                <w:rFonts w:ascii="Times New Roman" w:hAnsi="Times New Roman" w:cs="Times New Roman"/>
+                <w:b/>
+                <w:bCs/>
+              </w:rPr>
+              <w:t>name</w:t>
+            </w:r>
+            <w:r>
+              <w:rPr>
+                <w:rFonts w:ascii="Times New Roman" w:hAnsi="Times New Roman" w:cs="Times New Roman"/>
+                <w:b/>
+                <w:bCs/>
+              </w:rPr>
+              <w:t>}</w:t>
+            </w:r>
+          </w:p>
+        </w:tc>
+        <w:tc>
+          <w:tcPr>
+            <w:tcW w:w="5395" w:type="dxa"/>
+            <w:tcBorders>
+              <w:top w:val="nil"/>
+              <w:left w:val="nil"/>
+              <w:bottom w:val="nil"/>
+              <w:right w:val="nil"/>
+            </w:tcBorders>
+          </w:tcPr>
+          <w:p>
+            <w:pPr>
+              <w:jc w:val="right"/>
+              <w:rPr>
+                <w:rFonts w:ascii="Times New Roman" w:hAnsi="Times New Roman" w:cs="Times New Roman"/>
+              </w:rPr>
+            </w:pPr>
+            <w:r>
+              <w:rPr>
+                <w:rFonts w:ascii="Times New Roman" w:hAnsi="Times New Roman" w:cs="Times New Roman"/>
+              </w:rPr>
+              <w:t>{location}</w:t>
+            </w:r>
+          </w:p>
+        </w:tc>
+      </w:tr>
+      <w:tr>
+        <w:tc>
+          <w:tcPr>
+            <w:tcW w:w="5395" w:type="dxa"/>
+            <w:tcBorders>
+              <w:top w:val="nil"/>
+              <w:left w:val="nil"/>
+              <w:bottom w:val="nil"/>
+              <w:right w:val="nil"/>
+            </w:tcBorders>
+          </w:tcPr>
+          <w:p>
+            <w:pPr>
+              <w:rPr>
+                <w:rFonts w:ascii="Times New Roman" w:hAnsi="Times New Roman" w:cs="Times New Roman"/>
+                <w:i/>
+                <w:iCs/>
+              </w:rPr>
+            </w:pPr>
+            <w:r>
+              <w:rPr>
+                <w:rFonts w:ascii="Times New Roman" w:hAnsi="Times New Roman" w:cs="Times New Roman"/>
+                <w:i/>
+                <w:iCs/>
+              </w:rPr>
+              <w:t>{position}</w:t>
+            </w:r>
+          </w:p>
+        </w:tc>
+        <w:tc>
+          <w:tcPr>
+            <w:tcW w:w="5395" w:type="dxa"/>
+            <w:tcBorders>
+              <w:top w:val="nil"/>
+              <w:left w:val="nil"/>
+              <w:bottom w:val="nil"/>
+              <w:right w:val="nil"/>
+            </w:tcBorders>
+          </w:tcPr>
+          <w:p>
+            <w:pPr>
+              <w:jc w:val="right"/>
+              <w:rPr>
+                <w:rFonts w:ascii="Times New Roman" w:hAnsi="Times New Roman" w:cs="Times New Roman"/>
+              </w:rPr>
+            </w:pPr>
+            <w:r>
+              <w:rPr>
+                <w:rFonts w:ascii="Times New Roman" w:hAnsi="Times New Roman" w:cs="Times New Roman"/>
+              </w:rPr>
+              <w:t>{dates}</w:t>
+            </w:r>
+          </w:p>
+        </w:tc>
+      </w:tr>
+      <w:tr>
+        <w:tc>
+          <w:tcPr>
+            <w:tcW w:w="10790" w:type="dxa"/>
+            <w:gridSpan w:val="2"/>
+            <w:tcBorders>
+              <w:top w:val="nil"/>
+              <w:left w:val="nil"/>
+              <w:bottom w:val="nil"/>
+              <w:right w:val="nil"/>
+            </w:tcBorders>
+          </w:tcPr>
+          <w:p>
+            <w:pPr>
+              <w:rPr>
+                <w:rFonts w:ascii="Times New Roman" w:hAnsi="Times New Roman" w:cs="Times New Roman"/>
+              </w:rPr>
+            </w:pPr>
+            <w:r>
+              <w:rPr>
+                <w:rFonts w:ascii="Times New Roman" w:hAnsi="Times New Roman" w:cs="Times New Roman"/>
+              </w:rPr>
+              <w:t>{#responsibilities}</w:t>
+            </w:r>
+          </w:p>
+          <w:p>
+            <w:pPr>
+              <w:pStyle w:val="ListParagraph"/>
+              <w:numPr>
+                <w:ilvl w:val="0"/>
+                <w:numId w:val="5"/>
+              </w:numPr>
+              <w:rPr>
+                <w:rFonts w:ascii="Times New Roman" w:hAnsi="Times New Roman" w:cs="Times New Roman"/>
+              </w:rPr>
+            </w:pPr>
+            <w:r>
+              <w:rPr>
+                <w:rFonts w:ascii="Times New Roman" w:hAnsi="Times New Roman" w:cs="Times New Roman"/>
+              </w:rPr>
+              <w:t>{.}</w:t>
+            </w:r>
+          </w:p>
+          <w:p>
+            <w:pPr>
+              <w:rPr>
+                <w:rFonts w:ascii="Times New Roman" w:hAnsi="Times New Roman" w:cs="Times New Roman"/>
+              </w:rPr>
+            </w:pPr>
+            <w:r>
+              <w:rPr>
+                <w:rFonts w:ascii="Times New Roman" w:hAnsi="Times New Roman" w:cs="Times New Roman"/>
+              </w:rPr>
+              <w:t>{/</w:t>
+            </w:r>
+            <w:proofErr w:type="gramStart"/>
+            <w:r>
+              <w:rPr>
+                <w:rFonts w:ascii="Times New Roman" w:hAnsi="Times New Roman" w:cs="Times New Roman"/>
+              </w:rPr>
+              <w:t>responsibilities}{</w:t>
+            </w:r>
+            <w:proofErr w:type="gramEnd"/>
+            <w:r>
+              <w:rPr>
+                <w:rFonts w:ascii="Times New Roman" w:hAnsi="Times New Roman" w:cs="Times New Roman"/>
+              </w:rPr>
+              <w:t>/</w:t>
+            </w:r>
+            <w:r>
+              <w:rPr>
+                <w:rFonts w:ascii="Times New Roman" w:hAnsi="Times New Roman" w:cs="Times New Roman"/>
+              </w:rPr>
+              <w:t>leadership</w:t>
+            </w:r>
+            <w:r>
+              <w:rPr>
+                <w:rFonts w:ascii="Times New Roman" w:hAnsi="Times New Roman" w:cs="Times New Roman"/>
+              </w:rPr>
+              <w:t>}</w:t>
+            </w:r>
+          </w:p>
+        </w:tc>
+      </w:tr>
+    </w:tbl>
+    <w:p>
+      <w:pPr>
+        <w:rPr>
+          <w:rFonts w:ascii="Times New Roman" w:hAnsi="Times New Roman" w:cs="Times New Roman"/>
+        </w:rPr>
+      </w:pPr>
+      <w:r>
+        <w:rPr>
+          <w:rFonts w:ascii="Times New Roman" w:hAnsi="Times New Roman" w:cs="Times New Roman"/>
+        </w:rPr>
+        <w:t>{/</w:t>
+      </w:r>
+      <w:proofErr w:type="spellStart"/>
+      <w:proofErr w:type="gramStart"/>
+      <w:r>
+        <w:rPr>
+          <w:rFonts w:ascii="Times New Roman" w:hAnsi="Times New Roman" w:cs="Times New Roman"/>
+        </w:rPr>
+        <w:t>hasLeadership</w:t>
+      </w:r>
+      <w:proofErr w:type="spellEnd"/>
+      <w:r>
+        <w:rPr>
+          <w:rFonts w:ascii="Times New Roman" w:hAnsi="Times New Roman" w:cs="Times New Roman"/>
+        </w:rPr>
+        <w:t>}</w:t>
+      </w:r>
+      <w:r>
+        <w:rPr>
+          <w:rFonts w:ascii="Times New Roman" w:hAnsi="Times New Roman" w:cs="Times New Roman"/>
+        </w:rPr>
+        <w:t>{</w:t>
       </w:r>
       <w:proofErr w:type="gramEnd"/>
       <w:r>
@@ -871,6 +1262,32 @@
               </w:rPr>
               <w:t>SKILLS</w:t>
             </w:r>
+            <w:r>
+              <w:rPr>
+                <w:rFonts w:ascii="Times New Roman" w:hAnsi="Times New Roman" w:cs="Times New Roman"/>
+                <w:b/>
+                <w:bCs/>
+              </w:rPr>
+              <w:t xml:space="preserve"> {#hasInterests}AND INTERESTS{/</w:t>
+            </w:r>
+            <w:proofErr w:type="spellStart"/>
+            <w:r>
+              <w:rPr>
+                <w:rFonts w:ascii="Times New Roman" w:hAnsi="Times New Roman" w:cs="Times New Roman"/>
+                <w:b/>
+                <w:bCs/>
+              </w:rPr>
+              <w:t>hasInterests</w:t>
+            </w:r>
+            <w:proofErr w:type="spellEnd"/>
+            <w:r>
+              <w:rPr>
+                <w:rFonts w:ascii="Times New Roman" w:hAnsi="Times New Roman" w:cs="Times New Roman"/>
+                <w:b/>
+                <w:bCs/>
+              </w:rPr>
+              <w:t>}</w:t>
+            </w:r>
           </w:p>
         </w:tc>
       </w:tr>
@@ -976,7 +1393,48 @@
               <w:rPr>
                 <w:rFonts w:ascii="Times New Roman" w:hAnsi="Times New Roman" w:cs="Times New Roman"/>
               </w:rPr>
-              <w:t>{/skills}</w:t>
+              <w:t>{/</w:t>
+            </w:r>
+            <w:proofErr w:type="gramStart"/>
+            <w:r>
+              <w:rPr>
+                <w:rFonts w:ascii="Times New Roman" w:hAnsi="Times New Roman" w:cs="Times New Roman"/>
+              </w:rPr>
+              <w:t>skills}</w:t>
+            </w:r>
+            <w:r>
+              <w:rPr>
+                <w:rFonts w:ascii="Times New Roman" w:hAnsi="Times New Roman" w:cs="Times New Roman"/>
+              </w:rPr>
+              <w:t>{</w:t>
+            </w:r>
+            <w:proofErr w:type="gramEnd"/>
+            <w:r>
+              <w:rPr>
+                <w:rFonts w:ascii="Times New Roman" w:hAnsi="Times New Roman" w:cs="Times New Roman"/>
+              </w:rPr>
+              <w:t>#interests}</w:t>
+            </w:r>
+          </w:p>
+          <w:p>
+            <w:pPr>
+              <w:rPr>
+                <w:rFonts w:ascii="Times New Roman" w:hAnsi="Times New Roman" w:cs="Times New Roman"/>
+              </w:rPr>
+            </w:pPr>
+            <w:r>
+              <w:rPr>
+                <w:rFonts w:ascii="Times New Roman" w:hAnsi="Times New Roman" w:cs="Times New Roman"/>
+                <w:b/>
+                <w:bCs/>
+              </w:rPr>
+              <w:t xml:space="preserve">{name} </w:t>
+            </w:r>
+            <w:r>
+              <w:rPr>
+                <w:rFonts w:ascii="Times New Roman" w:hAnsi="Times New Roman" w:cs="Times New Roman"/>
+              </w:rPr>
+              <w:t>– {content}{/interests}</w:t>
             </w:r>
           </w:p>
         </w:tc>

</xml_diff>